<commit_message>
simple php test lab
</commit_message>
<xml_diff>
--- a/material/labs/Lab 11 - PHP & DB.docx
+++ b/material/labs/Lab 11 - PHP & DB.docx
@@ -83,10 +83,16 @@
         <w:pStyle w:val="Title"/>
       </w:pPr>
       <w:r>
-        <w:t xml:space="preserve">Lab - </w:t>
-      </w:r>
-      <w:r>
-        <w:t>Productive Web Programming</w:t>
+        <w:t xml:space="preserve">Lab </w:t>
+      </w:r>
+      <w:r>
+        <w:t>–</w:t>
+      </w:r>
+      <w:r>
+        <w:t xml:space="preserve"> </w:t>
+      </w:r>
+      <w:r>
+        <w:t>PHP &amp; DB</w:t>
       </w:r>
     </w:p>
     <w:p>
@@ -128,7 +134,13 @@
       </w:r>
     </w:p>
     <w:p/>
-    <w:p/>
+    <w:p>
+      <w:r>
+        <w:t>s</w:t>
+      </w:r>
+      <w:bookmarkStart w:id="0" w:name="_GoBack"/>
+      <w:bookmarkEnd w:id="0"/>
+    </w:p>
     <w:p/>
     <w:p>
       <w:pPr>
@@ -442,21 +454,7 @@
           <w:color w:val="0000FF"/>
         </w:rPr>
         <w:lastRenderedPageBreak/>
-        <w:t>1.2</w:t>
-      </w:r>
-      <w:r>
-        <w:rPr>
-          <w:rFonts w:ascii="Arial" w:hAnsi="Arial" w:cs="Arial"/>
-          <w:color w:val="0000FF"/>
-        </w:rPr>
-        <w:t xml:space="preserve"> PHP and MySQL</w:t>
-      </w:r>
-      <w:r>
-        <w:rPr>
-          <w:rFonts w:ascii="Arial" w:hAnsi="Arial" w:cs="Arial"/>
-          <w:color w:val="0000FF"/>
-        </w:rPr>
-        <w:t xml:space="preserve"> (</w:t>
+        <w:t>1.2 PHP and MySQL (</w:t>
       </w:r>
       <w:proofErr w:type="spellStart"/>
       <w:r>
@@ -3576,7 +3574,6 @@
           <w:u w:val="none"/>
         </w:rPr>
       </w:pPr>
-      <w:bookmarkStart w:id="0" w:name="_GoBack"/>
       <w:proofErr w:type="gramStart"/>
       <w:r>
         <w:rPr>
@@ -3601,7 +3598,6 @@
         </w:rPr>
         <w:t xml:space="preserve"> </w:t>
       </w:r>
-      <w:bookmarkEnd w:id="0"/>
       <w:proofErr w:type="spellStart"/>
       <w:r>
         <w:rPr>

</xml_diff>